<commit_message>
Lab1 - ready for release
</commit_message>
<xml_diff>
--- a/LabDocs/Laba1.docx
+++ b/LabDocs/Laba1.docx
@@ -2865,24 +2865,23 @@
         <w:pStyle w:val="a7"/>
         <w:ind w:left="1287"/>
         <w:rPr>
-          <w:sz w:val="28"/>
-          <w:szCs w:val="28"/>
-          <w:lang w:val="en-US"/>
-        </w:rPr>
-      </w:pPr>
-      <w:r>
-        <w:rPr>
-          <w:sz w:val="28"/>
-          <w:szCs w:val="28"/>
-          <w:lang w:val="en-US"/>
+          <w:sz w:val="32"/>
+          <w:szCs w:val="32"/>
+          <w:lang w:val="en-US"/>
+        </w:rPr>
+      </w:pPr>
+      <w:r>
+        <w:rPr>
+          <w:sz w:val="32"/>
+          <w:szCs w:val="32"/>
         </w:rPr>
         <w:t xml:space="preserve">    </w:t>
       </w:r>
       <w:proofErr w:type="gramStart"/>
       <w:r>
         <w:rPr>
-          <w:sz w:val="28"/>
-          <w:szCs w:val="28"/>
+          <w:sz w:val="32"/>
+          <w:szCs w:val="32"/>
           <w:lang w:val="en-US"/>
         </w:rPr>
         <w:t>public</w:t>
@@ -2890,8 +2889,8 @@
       <w:proofErr w:type="gramEnd"/>
       <w:r>
         <w:rPr>
-          <w:sz w:val="28"/>
-          <w:szCs w:val="28"/>
+          <w:sz w:val="32"/>
+          <w:szCs w:val="32"/>
           <w:lang w:val="en-US"/>
         </w:rPr>
         <w:t xml:space="preserve"> static Intent </w:t>
@@ -2899,8 +2898,8 @@
       <w:proofErr w:type="spellStart"/>
       <w:r>
         <w:rPr>
-          <w:sz w:val="28"/>
-          <w:szCs w:val="28"/>
+          <w:sz w:val="32"/>
+          <w:szCs w:val="32"/>
           <w:lang w:val="en-US"/>
         </w:rPr>
         <w:t>newIntent</w:t>
@@ -2908,8 +2907,8 @@
       <w:proofErr w:type="spellEnd"/>
       <w:r>
         <w:rPr>
-          <w:sz w:val="28"/>
-          <w:szCs w:val="28"/>
+          <w:sz w:val="32"/>
+          <w:szCs w:val="32"/>
           <w:lang w:val="en-US"/>
         </w:rPr>
         <w:t>(@</w:t>
@@ -2917,8 +2916,8 @@
       <w:proofErr w:type="spellStart"/>
       <w:r>
         <w:rPr>
-          <w:sz w:val="28"/>
-          <w:szCs w:val="28"/>
+          <w:sz w:val="32"/>
+          <w:szCs w:val="32"/>
           <w:lang w:val="en-US"/>
         </w:rPr>
         <w:t>NonNull</w:t>
@@ -2926,8 +2925,8 @@
       <w:proofErr w:type="spellEnd"/>
       <w:r>
         <w:rPr>
-          <w:sz w:val="28"/>
-          <w:szCs w:val="28"/>
+          <w:sz w:val="32"/>
+          <w:szCs w:val="32"/>
           <w:lang w:val="en-US"/>
         </w:rPr>
         <w:t xml:space="preserve"> Context context) {</w:t>
@@ -2938,15 +2937,15 @@
         <w:pStyle w:val="a7"/>
         <w:ind w:left="1287"/>
         <w:rPr>
-          <w:sz w:val="28"/>
-          <w:szCs w:val="28"/>
-          <w:lang w:val="en-US"/>
-        </w:rPr>
-      </w:pPr>
-      <w:r>
-        <w:rPr>
-          <w:sz w:val="28"/>
-          <w:szCs w:val="28"/>
+          <w:sz w:val="32"/>
+          <w:szCs w:val="32"/>
+          <w:lang w:val="en-US"/>
+        </w:rPr>
+      </w:pPr>
+      <w:r>
+        <w:rPr>
+          <w:sz w:val="32"/>
+          <w:szCs w:val="32"/>
           <w:lang w:val="en-US"/>
         </w:rPr>
         <w:t xml:space="preserve">        </w:t>
@@ -2954,8 +2953,8 @@
       <w:proofErr w:type="gramStart"/>
       <w:r>
         <w:rPr>
-          <w:sz w:val="28"/>
-          <w:szCs w:val="28"/>
+          <w:sz w:val="32"/>
+          <w:szCs w:val="32"/>
           <w:lang w:val="en-US"/>
         </w:rPr>
         <w:t>return</w:t>
@@ -2963,8 +2962,8 @@
       <w:proofErr w:type="gramEnd"/>
       <w:r>
         <w:rPr>
-          <w:sz w:val="28"/>
-          <w:szCs w:val="28"/>
+          <w:sz w:val="32"/>
+          <w:szCs w:val="32"/>
           <w:lang w:val="en-US"/>
         </w:rPr>
         <w:t xml:space="preserve"> new Intent(context, Lab1Activity.class);</w:t>
@@ -2975,50 +2974,43 @@
         <w:pStyle w:val="a7"/>
         <w:ind w:left="1287"/>
         <w:rPr>
-          <w:sz w:val="28"/>
-          <w:szCs w:val="28"/>
-        </w:rPr>
-      </w:pPr>
-      <w:r>
-        <w:rPr>
-          <w:sz w:val="28"/>
-          <w:szCs w:val="28"/>
+          <w:sz w:val="32"/>
+          <w:szCs w:val="32"/>
+        </w:rPr>
+      </w:pPr>
+      <w:r>
+        <w:rPr>
+          <w:sz w:val="32"/>
+          <w:szCs w:val="32"/>
           <w:lang w:val="en-US"/>
         </w:rPr>
         <w:t xml:space="preserve">    </w:t>
       </w:r>
       <w:r>
         <w:rPr>
-          <w:sz w:val="28"/>
-          <w:szCs w:val="28"/>
-        </w:rPr>
-        <w:t>}</w:t>
-      </w:r>
-      <w:r>
-        <w:rPr>
-          <w:sz w:val="28"/>
-          <w:szCs w:val="28"/>
+          <w:sz w:val="32"/>
+          <w:szCs w:val="32"/>
+        </w:rPr>
+        <w:t xml:space="preserve">}  </w:t>
+      </w:r>
+      <w:r>
+        <w:rPr>
+          <w:sz w:val="32"/>
+          <w:szCs w:val="32"/>
         </w:rPr>
         <w:t xml:space="preserve">  </w:t>
       </w:r>
       <w:r>
         <w:rPr>
-          <w:sz w:val="28"/>
-          <w:szCs w:val="28"/>
-        </w:rPr>
-        <w:t xml:space="preserve">  </w:t>
-      </w:r>
-      <w:r>
-        <w:rPr>
-          <w:sz w:val="28"/>
-          <w:szCs w:val="28"/>
-        </w:rPr>
-        <w:t xml:space="preserve"> </w:t>
-      </w:r>
-      <w:r>
-        <w:rPr>
-          <w:sz w:val="28"/>
-          <w:szCs w:val="28"/>
+          <w:sz w:val="32"/>
+          <w:szCs w:val="32"/>
+        </w:rPr>
+        <w:t xml:space="preserve"> </w:t>
+      </w:r>
+      <w:r>
+        <w:rPr>
+          <w:sz w:val="32"/>
+          <w:szCs w:val="32"/>
         </w:rPr>
         <w:t xml:space="preserve"> </w:t>
       </w:r>
@@ -3179,8 +3171,6 @@
           <w:szCs w:val="28"/>
         </w:rPr>
       </w:pPr>
-      <w:bookmarkStart w:id="3" w:name="_GoBack"/>
-      <w:bookmarkEnd w:id="3"/>
       <w:r>
         <w:rPr>
           <w:sz w:val="28"/>
@@ -4305,7 +4295,31 @@
         <w:rPr>
           <w:szCs w:val="28"/>
         </w:rPr>
-        <w:t xml:space="preserve"> Для лабораторной работы это будет «</w:t>
+        <w:t xml:space="preserve"> </w:t>
+      </w:r>
+      <w:r>
+        <w:rPr>
+          <w:szCs w:val="28"/>
+        </w:rPr>
+        <w:t>Например, д</w:t>
+      </w:r>
+      <w:r>
+        <w:rPr>
+          <w:szCs w:val="28"/>
+        </w:rPr>
+        <w:t xml:space="preserve">ля лабораторной работы </w:t>
+      </w:r>
+      <w:r>
+        <w:rPr>
+          <w:szCs w:val="28"/>
+        </w:rPr>
+        <w:t xml:space="preserve">№1 </w:t>
+      </w:r>
+      <w:r>
+        <w:rPr>
+          <w:szCs w:val="28"/>
+        </w:rPr>
+        <w:t>это будет «</w:t>
       </w:r>
       <w:r>
         <w:rPr>
@@ -4448,30 +4462,686 @@
     </w:p>
     <w:p>
       <w:pPr>
+        <w:pStyle w:val="a7"/>
+        <w:numPr>
+          <w:ilvl w:val="0"/>
+          <w:numId w:val="10"/>
+        </w:numPr>
+        <w:rPr>
+          <w:sz w:val="28"/>
+          <w:szCs w:val="28"/>
+        </w:rPr>
+      </w:pPr>
+      <w:r>
+        <w:rPr>
+          <w:sz w:val="28"/>
+          <w:szCs w:val="28"/>
+        </w:rPr>
+        <w:t xml:space="preserve">В методе </w:t>
+      </w:r>
+      <w:proofErr w:type="spellStart"/>
+      <w:proofErr w:type="gramStart"/>
+      <w:r>
+        <w:rPr>
+          <w:sz w:val="28"/>
+          <w:szCs w:val="28"/>
+          <w:lang w:val="en-US"/>
+        </w:rPr>
+        <w:t>onCreate</w:t>
+      </w:r>
+      <w:proofErr w:type="spellEnd"/>
+      <w:r>
+        <w:rPr>
+          <w:sz w:val="28"/>
+          <w:szCs w:val="28"/>
+        </w:rPr>
+        <w:t>(</w:t>
+      </w:r>
+      <w:proofErr w:type="gramEnd"/>
+      <w:r>
+        <w:rPr>
+          <w:sz w:val="28"/>
+          <w:szCs w:val="28"/>
+        </w:rPr>
+        <w:t>)</w:t>
+      </w:r>
+      <w:r>
+        <w:rPr>
+          <w:sz w:val="28"/>
+          <w:szCs w:val="28"/>
+        </w:rPr>
+        <w:t xml:space="preserve"> класса </w:t>
+      </w:r>
+      <w:r>
+        <w:rPr>
+          <w:sz w:val="28"/>
+          <w:szCs w:val="28"/>
+        </w:rPr>
+        <w:t xml:space="preserve">MainActivity, </w:t>
+      </w:r>
+      <w:r>
+        <w:rPr>
+          <w:sz w:val="28"/>
+          <w:szCs w:val="28"/>
+        </w:rPr>
+        <w:t>который вызывается после создания класса, кажд</w:t>
+      </w:r>
+      <w:r>
+        <w:rPr>
+          <w:sz w:val="28"/>
+          <w:szCs w:val="28"/>
+        </w:rPr>
+        <w:t>ой</w:t>
+      </w:r>
+      <w:r>
+        <w:rPr>
+          <w:sz w:val="28"/>
+          <w:szCs w:val="28"/>
+        </w:rPr>
+        <w:t xml:space="preserve"> кнопк</w:t>
+      </w:r>
+      <w:r>
+        <w:rPr>
+          <w:sz w:val="28"/>
+          <w:szCs w:val="28"/>
+        </w:rPr>
+        <w:t>е</w:t>
+      </w:r>
+      <w:r>
+        <w:rPr>
+          <w:sz w:val="28"/>
+          <w:szCs w:val="28"/>
+        </w:rPr>
+        <w:t xml:space="preserve"> </w:t>
+      </w:r>
+      <w:r>
+        <w:rPr>
+          <w:sz w:val="28"/>
+          <w:szCs w:val="28"/>
+        </w:rPr>
+        <w:t xml:space="preserve">назначаем «слушателя» - </w:t>
+      </w:r>
+      <w:r>
+        <w:rPr>
+          <w:sz w:val="28"/>
+          <w:szCs w:val="28"/>
+          <w:lang w:val="en-US"/>
+        </w:rPr>
+        <w:t>Activity</w:t>
+      </w:r>
+      <w:r>
+        <w:rPr>
+          <w:sz w:val="28"/>
+          <w:szCs w:val="28"/>
+        </w:rPr>
+        <w:t>, которая будет запущена при нажатии:</w:t>
+      </w:r>
+    </w:p>
+    <w:p>
+      <w:pPr>
+        <w:ind w:left="927"/>
+        <w:rPr>
+          <w:sz w:val="28"/>
+          <w:szCs w:val="28"/>
+        </w:rPr>
+      </w:pPr>
+    </w:p>
+    <w:p>
+      <w:pPr>
+        <w:ind w:left="927"/>
+        <w:rPr>
+          <w:sz w:val="32"/>
+          <w:szCs w:val="32"/>
+          <w:lang w:val="en-US"/>
+        </w:rPr>
+      </w:pPr>
+      <w:proofErr w:type="spellStart"/>
+      <w:proofErr w:type="gramStart"/>
+      <w:r>
+        <w:rPr>
+          <w:sz w:val="32"/>
+          <w:szCs w:val="32"/>
+          <w:lang w:val="en-US"/>
+        </w:rPr>
+        <w:t>findViewById</w:t>
+      </w:r>
+      <w:proofErr w:type="spellEnd"/>
+      <w:r>
+        <w:rPr>
+          <w:sz w:val="32"/>
+          <w:szCs w:val="32"/>
+          <w:lang w:val="en-US"/>
+        </w:rPr>
+        <w:t>(</w:t>
+      </w:r>
+      <w:proofErr w:type="gramEnd"/>
+      <w:r>
+        <w:rPr>
+          <w:sz w:val="32"/>
+          <w:szCs w:val="32"/>
+          <w:lang w:val="en-US"/>
+        </w:rPr>
+        <w:t>R.id.lab2).</w:t>
+      </w:r>
+      <w:proofErr w:type="spellStart"/>
+      <w:r>
+        <w:rPr>
+          <w:sz w:val="32"/>
+          <w:szCs w:val="32"/>
+          <w:lang w:val="en-US"/>
+        </w:rPr>
+        <w:t>setOnClickListener</w:t>
+      </w:r>
+      <w:proofErr w:type="spellEnd"/>
+      <w:r>
+        <w:rPr>
+          <w:sz w:val="32"/>
+          <w:szCs w:val="32"/>
+          <w:lang w:val="en-US"/>
+        </w:rPr>
+        <w:t xml:space="preserve">((v) -&gt; </w:t>
+      </w:r>
+      <w:proofErr w:type="spellStart"/>
+      <w:r>
+        <w:rPr>
+          <w:sz w:val="32"/>
+          <w:szCs w:val="32"/>
+          <w:lang w:val="en-US"/>
+        </w:rPr>
+        <w:t>startActivity</w:t>
+      </w:r>
+      <w:proofErr w:type="spellEnd"/>
+      <w:r>
+        <w:rPr>
+          <w:sz w:val="32"/>
+          <w:szCs w:val="32"/>
+          <w:lang w:val="en-US"/>
+        </w:rPr>
+        <w:t>(Lab2Activity.newIntent(this)));</w:t>
+      </w:r>
+      <w:r>
+        <w:rPr>
+          <w:sz w:val="32"/>
+          <w:szCs w:val="32"/>
+          <w:lang w:val="en-US"/>
+        </w:rPr>
+        <w:t xml:space="preserve"> </w:t>
+      </w:r>
+    </w:p>
+    <w:p>
+      <w:pPr>
+        <w:jc w:val="center"/>
+        <w:rPr>
+          <w:sz w:val="28"/>
+          <w:szCs w:val="28"/>
+          <w:lang w:val="en-US"/>
+        </w:rPr>
+      </w:pPr>
+    </w:p>
+    <w:p>
+      <w:pPr>
+        <w:jc w:val="center"/>
+        <w:rPr>
+          <w:sz w:val="28"/>
+          <w:szCs w:val="28"/>
+          <w:lang w:val="en-US"/>
+        </w:rPr>
+      </w:pPr>
+    </w:p>
+    <w:p>
+      <w:pPr>
+        <w:jc w:val="center"/>
+        <w:rPr>
+          <w:sz w:val="28"/>
+          <w:szCs w:val="28"/>
+          <w:lang w:val="en-US"/>
+        </w:rPr>
+      </w:pPr>
+    </w:p>
+    <w:p>
+      <w:pPr>
         <w:pStyle w:val="22"/>
         <w:tabs>
           <w:tab w:val="left" w:pos="2745"/>
         </w:tabs>
       </w:pPr>
       <w:r>
+        <w:t xml:space="preserve">Запуск </w:t>
+      </w:r>
+      <w:r>
+        <w:t xml:space="preserve">и тестирование </w:t>
+      </w:r>
+      <w:r>
+        <w:t>приложения</w:t>
+      </w:r>
+      <w:r>
         <w:tab/>
       </w:r>
     </w:p>
     <w:p>
       <w:pPr>
-        <w:jc w:val="center"/>
-        <w:rPr>
-          <w:szCs w:val="28"/>
-        </w:rPr>
-      </w:pPr>
-    </w:p>
-    <w:p>
-      <w:pPr>
-        <w:jc w:val="center"/>
-        <w:rPr>
-          <w:szCs w:val="28"/>
-        </w:rPr>
-      </w:pPr>
+        <w:ind w:left="567"/>
+        <w:rPr>
+          <w:sz w:val="28"/>
+          <w:szCs w:val="28"/>
+        </w:rPr>
+      </w:pPr>
+      <w:r>
+        <w:rPr>
+          <w:sz w:val="28"/>
+          <w:szCs w:val="28"/>
+        </w:rPr>
+        <w:t xml:space="preserve">Собранное </w:t>
+      </w:r>
+      <w:r>
+        <w:rPr>
+          <w:sz w:val="28"/>
+          <w:szCs w:val="28"/>
+        </w:rPr>
+        <w:t xml:space="preserve">приложение запускаем на </w:t>
+      </w:r>
+      <w:r>
+        <w:rPr>
+          <w:sz w:val="28"/>
+          <w:szCs w:val="28"/>
+        </w:rPr>
+        <w:t xml:space="preserve">реальном устройстве </w:t>
+      </w:r>
+    </w:p>
+    <w:p>
+      <w:pPr>
+        <w:ind w:left="567"/>
+        <w:rPr>
+          <w:sz w:val="28"/>
+          <w:szCs w:val="28"/>
+        </w:rPr>
+      </w:pPr>
+      <w:r>
+        <w:rPr>
+          <w:sz w:val="28"/>
+          <w:szCs w:val="28"/>
+          <w:lang w:val="en-US"/>
+        </w:rPr>
+        <w:t>Samsung</w:t>
+      </w:r>
+      <w:r>
+        <w:rPr>
+          <w:sz w:val="28"/>
+          <w:szCs w:val="28"/>
+        </w:rPr>
+        <w:t xml:space="preserve"> </w:t>
+      </w:r>
+      <w:r>
+        <w:rPr>
+          <w:sz w:val="28"/>
+          <w:szCs w:val="28"/>
+          <w:lang w:val="en-US"/>
+        </w:rPr>
+        <w:t>Galaxy</w:t>
+      </w:r>
+      <w:r>
+        <w:rPr>
+          <w:sz w:val="28"/>
+          <w:szCs w:val="28"/>
+        </w:rPr>
+        <w:t xml:space="preserve"> </w:t>
+      </w:r>
+      <w:r>
+        <w:rPr>
+          <w:sz w:val="28"/>
+          <w:szCs w:val="28"/>
+          <w:lang w:val="en-US"/>
+        </w:rPr>
+        <w:t>Note</w:t>
+      </w:r>
+      <w:r>
+        <w:rPr>
+          <w:sz w:val="28"/>
+          <w:szCs w:val="28"/>
+        </w:rPr>
+        <w:t xml:space="preserve"> 9</w:t>
+      </w:r>
+      <w:r>
+        <w:rPr>
+          <w:sz w:val="28"/>
+          <w:szCs w:val="28"/>
+        </w:rPr>
+        <w:t xml:space="preserve"> и проверяем переходы на </w:t>
+      </w:r>
+      <w:r>
+        <w:rPr>
+          <w:sz w:val="28"/>
+          <w:szCs w:val="28"/>
+          <w:lang w:val="en-US"/>
+        </w:rPr>
+        <w:t>Activity</w:t>
+      </w:r>
+      <w:r>
+        <w:rPr>
+          <w:sz w:val="28"/>
+          <w:szCs w:val="28"/>
+        </w:rPr>
+        <w:t xml:space="preserve"> </w:t>
+      </w:r>
+      <w:r>
+        <w:rPr>
+          <w:sz w:val="28"/>
+          <w:szCs w:val="28"/>
+        </w:rPr>
+        <w:t xml:space="preserve">лабораторных работ (Рис. 15, </w:t>
+      </w:r>
+      <w:r>
+        <w:rPr>
+          <w:sz w:val="28"/>
+          <w:szCs w:val="28"/>
+        </w:rPr>
+        <w:t>Рис. 1</w:t>
+      </w:r>
+      <w:r>
+        <w:rPr>
+          <w:sz w:val="28"/>
+          <w:szCs w:val="28"/>
+        </w:rPr>
+        <w:t xml:space="preserve">6, </w:t>
+      </w:r>
+      <w:r>
+        <w:rPr>
+          <w:sz w:val="28"/>
+          <w:szCs w:val="28"/>
+        </w:rPr>
+        <w:t>Рис. 1</w:t>
+      </w:r>
+      <w:r>
+        <w:rPr>
+          <w:sz w:val="28"/>
+          <w:szCs w:val="28"/>
+        </w:rPr>
+        <w:t>7)</w:t>
+      </w:r>
+      <w:r>
+        <w:rPr>
+          <w:sz w:val="28"/>
+          <w:szCs w:val="28"/>
+        </w:rPr>
+        <w:t xml:space="preserve">. </w:t>
+      </w:r>
+      <w:r>
+        <w:rPr>
+          <w:sz w:val="28"/>
+          <w:szCs w:val="28"/>
+        </w:rPr>
+        <w:t xml:space="preserve"> </w:t>
+      </w:r>
+    </w:p>
+    <w:p>
+      <w:pPr>
+        <w:jc w:val="center"/>
+        <w:rPr>
+          <w:szCs w:val="28"/>
+        </w:rPr>
+      </w:pPr>
+    </w:p>
+    <w:p>
+      <w:pPr>
+        <w:jc w:val="center"/>
+        <w:rPr>
+          <w:szCs w:val="28"/>
+        </w:rPr>
+      </w:pPr>
+    </w:p>
+    <w:p>
+      <w:pPr>
+        <w:jc w:val="center"/>
+        <w:rPr>
+          <w:szCs w:val="28"/>
+        </w:rPr>
+      </w:pPr>
+      <w:r>
+        <w:rPr>
+          <w:noProof/>
+          <w:szCs w:val="28"/>
+        </w:rPr>
+        <w:drawing>
+          <wp:inline distT="0" distB="0" distL="0" distR="0">
+            <wp:extent cx="2041625" cy="4203700"/>
+            <wp:effectExtent l="0" t="0" r="0" b="6350"/>
+            <wp:docPr id="15" name="Рисунок 15" descr="D:\Magistry\MobileApplications\Labs\LabDocs\Lab1ScreenShots\MainScreen.jpg"/>
+            <wp:cNvGraphicFramePr>
+              <a:graphicFrameLocks xmlns:a="http://schemas.openxmlformats.org/drawingml/2006/main" noChangeAspect="1"/>
+            </wp:cNvGraphicFramePr>
+            <a:graphic xmlns:a="http://schemas.openxmlformats.org/drawingml/2006/main">
+              <a:graphicData uri="http://schemas.openxmlformats.org/drawingml/2006/picture">
+                <pic:pic xmlns:pic="http://schemas.openxmlformats.org/drawingml/2006/picture">
+                  <pic:nvPicPr>
+                    <pic:cNvPr id="0" name="Picture 2" descr="D:\Magistry\MobileApplications\Labs\LabDocs\Lab1ScreenShots\MainScreen.jpg"/>
+                    <pic:cNvPicPr>
+                      <a:picLocks noChangeAspect="1" noChangeArrowheads="1"/>
+                    </pic:cNvPicPr>
+                  </pic:nvPicPr>
+                  <pic:blipFill>
+                    <a:blip r:embed="rId21" cstate="print">
+                      <a:extLst>
+                        <a:ext uri="{28A0092B-C50C-407E-A947-70E740481C1C}">
+                          <a14:useLocalDpi xmlns:a14="http://schemas.microsoft.com/office/drawing/2010/main" val="0"/>
+                        </a:ext>
+                      </a:extLst>
+                    </a:blip>
+                    <a:srcRect/>
+                    <a:stretch>
+                      <a:fillRect/>
+                    </a:stretch>
+                  </pic:blipFill>
+                  <pic:spPr bwMode="auto">
+                    <a:xfrm>
+                      <a:off x="0" y="0"/>
+                      <a:ext cx="2047518" cy="4215834"/>
+                    </a:xfrm>
+                    <a:prstGeom prst="rect">
+                      <a:avLst/>
+                    </a:prstGeom>
+                    <a:noFill/>
+                    <a:ln>
+                      <a:noFill/>
+                    </a:ln>
+                  </pic:spPr>
+                </pic:pic>
+              </a:graphicData>
+            </a:graphic>
+          </wp:inline>
+        </w:drawing>
+      </w:r>
+    </w:p>
+    <w:p>
+      <w:pPr>
+        <w:jc w:val="center"/>
+        <w:rPr>
+          <w:szCs w:val="28"/>
+        </w:rPr>
+      </w:pPr>
+    </w:p>
+    <w:p>
+      <w:pPr>
+        <w:jc w:val="center"/>
+        <w:rPr>
+          <w:sz w:val="28"/>
+          <w:szCs w:val="28"/>
+        </w:rPr>
+      </w:pPr>
+      <w:r>
+        <w:rPr>
+          <w:sz w:val="28"/>
+          <w:szCs w:val="28"/>
+        </w:rPr>
+        <w:t>Рис. 15</w:t>
+      </w:r>
+    </w:p>
+    <w:p>
+      <w:pPr>
+        <w:jc w:val="center"/>
+        <w:rPr>
+          <w:szCs w:val="28"/>
+        </w:rPr>
+      </w:pPr>
+      <w:r>
+        <w:rPr>
+          <w:noProof/>
+          <w:szCs w:val="28"/>
+        </w:rPr>
+        <w:drawing>
+          <wp:inline distT="0" distB="0" distL="0" distR="0" wp14:anchorId="52D8875F" wp14:editId="57CE3761">
+            <wp:extent cx="2090969" cy="4305300"/>
+            <wp:effectExtent l="0" t="0" r="5080" b="0"/>
+            <wp:docPr id="17" name="Рисунок 17" descr="D:\Magistry\MobileApplications\Labs\LabDocs\Lab1ScreenShots\Lab1Screen.jpg"/>
+            <wp:cNvGraphicFramePr>
+              <a:graphicFrameLocks xmlns:a="http://schemas.openxmlformats.org/drawingml/2006/main" noChangeAspect="1"/>
+            </wp:cNvGraphicFramePr>
+            <a:graphic xmlns:a="http://schemas.openxmlformats.org/drawingml/2006/main">
+              <a:graphicData uri="http://schemas.openxmlformats.org/drawingml/2006/picture">
+                <pic:pic xmlns:pic="http://schemas.openxmlformats.org/drawingml/2006/picture">
+                  <pic:nvPicPr>
+                    <pic:cNvPr id="0" name="Picture 3" descr="D:\Magistry\MobileApplications\Labs\LabDocs\Lab1ScreenShots\Lab1Screen.jpg"/>
+                    <pic:cNvPicPr>
+                      <a:picLocks noChangeAspect="1" noChangeArrowheads="1"/>
+                    </pic:cNvPicPr>
+                  </pic:nvPicPr>
+                  <pic:blipFill>
+                    <a:blip r:embed="rId22" cstate="print">
+                      <a:extLst>
+                        <a:ext uri="{28A0092B-C50C-407E-A947-70E740481C1C}">
+                          <a14:useLocalDpi xmlns:a14="http://schemas.microsoft.com/office/drawing/2010/main" val="0"/>
+                        </a:ext>
+                      </a:extLst>
+                    </a:blip>
+                    <a:srcRect/>
+                    <a:stretch>
+                      <a:fillRect/>
+                    </a:stretch>
+                  </pic:blipFill>
+                  <pic:spPr bwMode="auto">
+                    <a:xfrm>
+                      <a:off x="0" y="0"/>
+                      <a:ext cx="2094003" cy="4311547"/>
+                    </a:xfrm>
+                    <a:prstGeom prst="rect">
+                      <a:avLst/>
+                    </a:prstGeom>
+                    <a:noFill/>
+                    <a:ln>
+                      <a:noFill/>
+                    </a:ln>
+                  </pic:spPr>
+                </pic:pic>
+              </a:graphicData>
+            </a:graphic>
+          </wp:inline>
+        </w:drawing>
+      </w:r>
+    </w:p>
+    <w:p>
+      <w:pPr>
+        <w:jc w:val="center"/>
+        <w:rPr>
+          <w:szCs w:val="28"/>
+        </w:rPr>
+      </w:pPr>
+    </w:p>
+    <w:p>
+      <w:pPr>
+        <w:jc w:val="center"/>
+        <w:rPr>
+          <w:szCs w:val="28"/>
+        </w:rPr>
+      </w:pPr>
+      <w:r>
+        <w:rPr>
+          <w:szCs w:val="28"/>
+        </w:rPr>
+        <w:t xml:space="preserve">Рис. 16 </w:t>
+      </w:r>
+    </w:p>
+    <w:p>
+      <w:pPr>
+        <w:jc w:val="center"/>
+        <w:rPr>
+          <w:szCs w:val="28"/>
+        </w:rPr>
+      </w:pPr>
+      <w:r>
+        <w:rPr>
+          <w:noProof/>
+          <w:szCs w:val="28"/>
+        </w:rPr>
+        <w:drawing>
+          <wp:inline distT="0" distB="0" distL="0" distR="0">
+            <wp:extent cx="2306851" cy="4749800"/>
+            <wp:effectExtent l="0" t="0" r="0" b="0"/>
+            <wp:docPr id="18" name="Рисунок 18" descr="D:\Magistry\MobileApplications\Labs\LabDocs\Lab1ScreenShots\Lab6Screen.jpg"/>
+            <wp:cNvGraphicFramePr>
+              <a:graphicFrameLocks xmlns:a="http://schemas.openxmlformats.org/drawingml/2006/main" noChangeAspect="1"/>
+            </wp:cNvGraphicFramePr>
+            <a:graphic xmlns:a="http://schemas.openxmlformats.org/drawingml/2006/main">
+              <a:graphicData uri="http://schemas.openxmlformats.org/drawingml/2006/picture">
+                <pic:pic xmlns:pic="http://schemas.openxmlformats.org/drawingml/2006/picture">
+                  <pic:nvPicPr>
+                    <pic:cNvPr id="0" name="Picture 4" descr="D:\Magistry\MobileApplications\Labs\LabDocs\Lab1ScreenShots\Lab6Screen.jpg"/>
+                    <pic:cNvPicPr>
+                      <a:picLocks noChangeAspect="1" noChangeArrowheads="1"/>
+                    </pic:cNvPicPr>
+                  </pic:nvPicPr>
+                  <pic:blipFill>
+                    <a:blip r:embed="rId23" cstate="print">
+                      <a:extLst>
+                        <a:ext uri="{28A0092B-C50C-407E-A947-70E740481C1C}">
+                          <a14:useLocalDpi xmlns:a14="http://schemas.microsoft.com/office/drawing/2010/main" val="0"/>
+                        </a:ext>
+                      </a:extLst>
+                    </a:blip>
+                    <a:srcRect/>
+                    <a:stretch>
+                      <a:fillRect/>
+                    </a:stretch>
+                  </pic:blipFill>
+                  <pic:spPr bwMode="auto">
+                    <a:xfrm>
+                      <a:off x="0" y="0"/>
+                      <a:ext cx="2312330" cy="4761082"/>
+                    </a:xfrm>
+                    <a:prstGeom prst="rect">
+                      <a:avLst/>
+                    </a:prstGeom>
+                    <a:noFill/>
+                    <a:ln>
+                      <a:noFill/>
+                    </a:ln>
+                  </pic:spPr>
+                </pic:pic>
+              </a:graphicData>
+            </a:graphic>
+          </wp:inline>
+        </w:drawing>
+      </w:r>
+    </w:p>
+    <w:p>
+      <w:pPr>
+        <w:jc w:val="center"/>
+        <w:rPr>
+          <w:szCs w:val="28"/>
+        </w:rPr>
+      </w:pPr>
+    </w:p>
+    <w:p>
+      <w:pPr>
+        <w:jc w:val="center"/>
+        <w:rPr>
+          <w:szCs w:val="28"/>
+        </w:rPr>
+      </w:pPr>
+      <w:r>
+        <w:rPr>
+          <w:szCs w:val="28"/>
+        </w:rPr>
+        <w:t>Рис. 17</w:t>
+      </w:r>
     </w:p>
     <w:p>
       <w:pPr>
@@ -4485,11 +5155,11 @@
       <w:pPr>
         <w:pStyle w:val="a9"/>
       </w:pPr>
-      <w:bookmarkStart w:id="4" w:name="_Toc1253507"/>
+      <w:bookmarkStart w:id="3" w:name="_Toc1253507"/>
       <w:r>
         <w:t>Заключение</w:t>
       </w:r>
-      <w:bookmarkEnd w:id="4"/>
+      <w:bookmarkEnd w:id="3"/>
     </w:p>
     <w:p/>
     <w:p>
@@ -4498,20 +5168,13 @@
         <w:ind w:firstLine="567"/>
         <w:rPr>
           <w:szCs w:val="28"/>
-          <w:lang w:val="en-US"/>
-        </w:rPr>
-      </w:pPr>
-      <w:r>
-        <w:rPr>
-          <w:szCs w:val="28"/>
-        </w:rPr>
-        <w:t>В работе</w:t>
-      </w:r>
-      <w:r>
-        <w:rPr>
-          <w:szCs w:val="28"/>
-        </w:rPr>
-        <w:t xml:space="preserve"> в интегрированной среде разработки «</w:t>
+        </w:rPr>
+      </w:pPr>
+      <w:r>
+        <w:rPr>
+          <w:szCs w:val="28"/>
+        </w:rPr>
+        <w:t>В работе в интегрированной среде разработки «</w:t>
       </w:r>
       <w:r>
         <w:rPr>
@@ -4537,99 +5200,86 @@
         <w:rPr>
           <w:szCs w:val="28"/>
         </w:rPr>
+        <w:t>» создан проект</w:t>
+      </w:r>
+      <w:r>
+        <w:rPr>
+          <w:szCs w:val="28"/>
+        </w:rPr>
+        <w:t xml:space="preserve"> </w:t>
+      </w:r>
+      <w:r>
+        <w:rPr>
+          <w:szCs w:val="28"/>
+        </w:rPr>
+        <w:t xml:space="preserve">мобильного приложения с модульной структурой. Настроен макет основной </w:t>
+      </w:r>
+      <w:r>
+        <w:rPr>
+          <w:szCs w:val="28"/>
+          <w:lang w:val="en-US"/>
+        </w:rPr>
+        <w:t>Activity</w:t>
+      </w:r>
+      <w:r>
+        <w:rPr>
+          <w:szCs w:val="28"/>
+        </w:rPr>
+        <w:t xml:space="preserve"> </w:t>
+      </w:r>
+      <w:r>
+        <w:rPr>
+          <w:szCs w:val="28"/>
+        </w:rPr>
+        <w:t xml:space="preserve">для выполнения переходов на макеты </w:t>
+      </w:r>
+      <w:r>
+        <w:rPr>
+          <w:szCs w:val="28"/>
+          <w:lang w:val="en-US"/>
+        </w:rPr>
+        <w:t>Activity</w:t>
+      </w:r>
+      <w:r>
+        <w:rPr>
+          <w:szCs w:val="28"/>
+        </w:rPr>
+        <w:t xml:space="preserve"> </w:t>
+      </w:r>
+      <w:r>
+        <w:rPr>
+          <w:szCs w:val="28"/>
+        </w:rPr>
+        <w:t xml:space="preserve">других модулей. Проект </w:t>
+      </w:r>
+      <w:r>
+        <w:rPr>
+          <w:szCs w:val="28"/>
+        </w:rPr>
+        <w:t xml:space="preserve">протестирован на реальном устройстве и </w:t>
+      </w:r>
+      <w:r>
+        <w:rPr>
+          <w:szCs w:val="28"/>
+        </w:rPr>
+        <w:t>загружен на сайт «</w:t>
+      </w:r>
+      <w:r>
+        <w:rPr>
+          <w:szCs w:val="28"/>
+          <w:lang w:val="en-US"/>
+        </w:rPr>
+        <w:t>Github</w:t>
+      </w:r>
+      <w:r>
+        <w:rPr>
+          <w:szCs w:val="28"/>
+        </w:rPr>
         <w:t>»</w:t>
       </w:r>
       <w:r>
         <w:rPr>
           <w:szCs w:val="28"/>
-        </w:rPr>
-        <w:t xml:space="preserve"> </w:t>
-      </w:r>
-      <w:r>
-        <w:rPr>
-          <w:szCs w:val="28"/>
-        </w:rPr>
-        <w:t>создан проект</w:t>
-      </w:r>
-      <w:r>
-        <w:rPr>
-          <w:szCs w:val="28"/>
-        </w:rPr>
-        <w:t xml:space="preserve"> </w:t>
-      </w:r>
-      <w:r>
-        <w:rPr>
-          <w:szCs w:val="28"/>
-        </w:rPr>
-        <w:t>мобильного приложения с модульной структурой</w:t>
-      </w:r>
-      <w:r>
-        <w:rPr>
-          <w:szCs w:val="28"/>
-        </w:rPr>
-        <w:t>.</w:t>
-      </w:r>
-      <w:r>
-        <w:rPr>
-          <w:szCs w:val="28"/>
-        </w:rPr>
-        <w:t xml:space="preserve"> Настроен макет основной </w:t>
-      </w:r>
-      <w:r>
-        <w:rPr>
-          <w:szCs w:val="28"/>
-          <w:lang w:val="en-US"/>
-        </w:rPr>
-        <w:t>Activity</w:t>
-      </w:r>
-      <w:r>
-        <w:rPr>
-          <w:szCs w:val="28"/>
-        </w:rPr>
-        <w:t xml:space="preserve"> </w:t>
-      </w:r>
-      <w:r>
-        <w:rPr>
-          <w:szCs w:val="28"/>
-        </w:rPr>
-        <w:t xml:space="preserve">для выполнения переходов на макеты </w:t>
-      </w:r>
-      <w:r>
-        <w:rPr>
-          <w:szCs w:val="28"/>
-          <w:lang w:val="en-US"/>
-        </w:rPr>
-        <w:t>Activity</w:t>
-      </w:r>
-      <w:r>
-        <w:rPr>
-          <w:szCs w:val="28"/>
-        </w:rPr>
-        <w:t xml:space="preserve"> </w:t>
-      </w:r>
-      <w:r>
-        <w:rPr>
-          <w:szCs w:val="28"/>
-        </w:rPr>
-        <w:t>других модулей. Проект загружен на сайт «</w:t>
-      </w:r>
-      <w:r>
-        <w:rPr>
-          <w:szCs w:val="28"/>
-          <w:lang w:val="en-US"/>
-        </w:rPr>
-        <w:t>Github</w:t>
-      </w:r>
-      <w:r>
-        <w:rPr>
-          <w:szCs w:val="28"/>
-        </w:rPr>
-        <w:t>»</w:t>
-      </w:r>
-      <w:r>
-        <w:rPr>
-          <w:szCs w:val="28"/>
-          <w:lang w:val="en-US"/>
         </w:rPr>
         <w:t>.</w:t>
       </w:r>
@@ -4640,7 +5290,6 @@
         <w:ind w:firstLine="567"/>
         <w:rPr>
           <w:szCs w:val="28"/>
-          <w:lang w:val="en-US"/>
         </w:rPr>
       </w:pPr>
     </w:p>
@@ -4650,7 +5299,6 @@
         <w:ind w:firstLine="567"/>
         <w:rPr>
           <w:szCs w:val="28"/>
-          <w:lang w:val="en-US"/>
         </w:rPr>
       </w:pPr>
     </w:p>
@@ -4658,27 +5306,21 @@
       <w:pPr>
         <w:pStyle w:val="a9"/>
       </w:pPr>
-      <w:bookmarkStart w:id="5" w:name="_Toc1253514"/>
+      <w:bookmarkStart w:id="4" w:name="_Toc1253514"/>
       <w:r>
         <w:t xml:space="preserve">Приложение </w:t>
       </w:r>
+      <w:bookmarkEnd w:id="4"/>
+    </w:p>
+    <w:p>
+      <w:pPr>
+        <w:pStyle w:val="22"/>
+      </w:pPr>
+      <w:bookmarkStart w:id="5" w:name="_Toc1253515"/>
+      <w:r>
+        <w:t xml:space="preserve">Ссылка на </w:t>
+      </w:r>
       <w:bookmarkEnd w:id="5"/>
-    </w:p>
-    <w:p>
-      <w:pPr>
-        <w:pStyle w:val="22"/>
-      </w:pPr>
-      <w:bookmarkStart w:id="6" w:name="_Toc1253515"/>
-      <w:r>
-        <w:t>Ссылк</w:t>
-      </w:r>
-      <w:r>
-        <w:t>а</w:t>
-      </w:r>
-      <w:r>
-        <w:t xml:space="preserve"> на </w:t>
-      </w:r>
-      <w:bookmarkEnd w:id="6"/>
       <w:r>
         <w:t>проект</w:t>
       </w:r>
@@ -4691,55 +5333,13 @@
           <w:szCs w:val="28"/>
         </w:rPr>
       </w:pPr>
-      <w:hyperlink r:id="rId21" w:history="1">
+      <w:hyperlink r:id="rId24" w:history="1">
         <w:r>
           <w:rPr>
             <w:rStyle w:val="a3"/>
             <w:szCs w:val="28"/>
           </w:rPr>
-          <w:t>https://github.com/petrov</w:t>
-        </w:r>
-        <w:r>
-          <w:rPr>
-            <w:rStyle w:val="a3"/>
-            <w:szCs w:val="28"/>
-          </w:rPr>
-          <w:t>i</w:t>
-        </w:r>
-        <w:r>
-          <w:rPr>
-            <w:rStyle w:val="a3"/>
-            <w:szCs w:val="28"/>
-          </w:rPr>
-          <w:t>ch</w:t>
-        </w:r>
-        <w:r>
-          <w:rPr>
-            <w:rStyle w:val="a3"/>
-            <w:szCs w:val="28"/>
-          </w:rPr>
-          <w:t>e</w:t>
-        </w:r>
-        <w:r>
-          <w:rPr>
-            <w:rStyle w:val="a3"/>
-            <w:szCs w:val="28"/>
-          </w:rPr>
-          <w:t>u</w:t>
-        </w:r>
-        <w:r>
-          <w:rPr>
-            <w:rStyle w:val="a3"/>
-            <w:szCs w:val="28"/>
-          </w:rPr>
-          <w:t>g</w:t>
-        </w:r>
-        <w:r>
-          <w:rPr>
-            <w:rStyle w:val="a3"/>
-            <w:szCs w:val="28"/>
-          </w:rPr>
-          <w:t>ene/MobAppLabs.git</w:t>
+          <w:t>https://github.com/petrovicheugene/MobAppLabs.git</w:t>
         </w:r>
       </w:hyperlink>
     </w:p>
@@ -4751,6 +5351,8 @@
           <w:szCs w:val="28"/>
         </w:rPr>
       </w:pPr>
+      <w:bookmarkStart w:id="6" w:name="_GoBack"/>
+      <w:bookmarkEnd w:id="6"/>
     </w:p>
     <w:sectPr>
       <w:pgSz w:w="11906" w:h="16838"/>
@@ -5866,6 +6468,7 @@
   <w:style w:type="character" w:default="1" w:styleId="a0">
     <w:name w:val="Default Paragraph Font"/>
     <w:uiPriority w:val="1"/>
+    <w:semiHidden/>
     <w:unhideWhenUsed/>
   </w:style>
   <w:style w:type="table" w:default="1" w:styleId="a1">

</xml_diff>